<commit_message>
smaller inputs and createAccountV2 part 1
</commit_message>
<xml_diff>
--- a/marketing/Test.docx
+++ b/marketing/Test.docx
@@ -64,211 +64,382 @@
         <w:rPr>
           <w:lang w:val="nl-NL"/>
         </w:rPr>
-        <w:t xml:space="preserve">4) </w:t>
-      </w:r>
-      <w:r>
-        <w:rPr>
-          <w:lang w:val="nl-NL"/>
-        </w:rPr>
-        <w:t xml:space="preserve">Bekijken en controleren theorie en </w:t>
-      </w:r>
-      <w:r>
-        <w:rPr>
-          <w:lang w:val="nl-NL"/>
-        </w:rPr>
-        <w:t>oefeningen</w:t>
+        <w:t>4</w:t>
+      </w:r>
+      <w:r>
+        <w:rPr>
+          <w:lang w:val="nl-NL"/>
+        </w:rPr>
+        <w:t>) Test de systemen van de docent, 50% docent, 50% leerling</w:t>
+      </w:r>
+    </w:p>
+    <w:p>
+      <w:pPr>
+        <w:rPr>
+          <w:lang w:val="nl-NL"/>
+        </w:rPr>
+      </w:pPr>
+      <w:r>
+        <w:rPr>
+          <w:lang w:val="nl-NL"/>
+        </w:rPr>
+        <w:t>5</w:t>
+      </w:r>
+      <w:r>
+        <w:rPr>
+          <w:lang w:val="nl-NL"/>
+        </w:rPr>
+        <w:t>) Algemene feedback en uiterlijk</w:t>
+      </w:r>
+    </w:p>
+    <w:p>
+      <w:pPr>
+        <w:rPr>
+          <w:lang w:val="nl-NL"/>
+        </w:rPr>
+      </w:pPr>
+      <w:r>
+        <w:rPr>
+          <w:lang w:val="nl-NL"/>
+        </w:rPr>
+        <w:t>6</w:t>
+      </w:r>
+      <w:r>
+        <w:rPr>
+          <w:lang w:val="nl-NL"/>
+        </w:rPr>
+        <w:t>) Presenteren verbeteringen en nieuwe ideeën</w:t>
+      </w:r>
+    </w:p>
+    <w:p>
+      <w:pPr>
+        <w:rPr>
+          <w:lang w:val="nl-NL"/>
+        </w:rPr>
+      </w:pPr>
+      <w:r>
+        <w:rPr>
+          <w:lang w:val="nl-NL"/>
+        </w:rPr>
+        <w:t>7</w:t>
+      </w:r>
+      <w:r>
+        <w:rPr>
+          <w:lang w:val="nl-NL"/>
+        </w:rPr>
+        <w:t>) BBQ</w:t>
+      </w:r>
+    </w:p>
+    <w:p>
+      <w:pPr>
+        <w:rPr>
+          <w:lang w:val="nl-NL"/>
+        </w:rPr>
+      </w:pPr>
+    </w:p>
+    <w:p>
+      <w:pPr>
+        <w:rPr>
+          <w:lang w:val="nl-NL"/>
+        </w:rPr>
+      </w:pPr>
+      <w:r>
+        <w:rPr>
+          <w:lang w:val="nl-NL"/>
+        </w:rPr>
+        <w:t>Benodigdheden:</w:t>
+      </w:r>
+    </w:p>
+    <w:p>
+      <w:pPr>
+        <w:rPr>
+          <w:lang w:val="nl-NL"/>
+        </w:rPr>
+      </w:pPr>
+      <w:r>
+        <w:rPr>
+          <w:lang w:val="nl-NL"/>
+        </w:rPr>
+        <w:t>1) ~10 persoon</w:t>
+      </w:r>
+    </w:p>
+    <w:p>
+      <w:pPr>
+        <w:rPr>
+          <w:lang w:val="nl-NL"/>
+        </w:rPr>
+      </w:pPr>
+      <w:r>
+        <w:rPr>
+          <w:lang w:val="nl-NL"/>
+        </w:rPr>
+        <w:t>2) 5 laptops</w:t>
+      </w:r>
+    </w:p>
+    <w:p>
+      <w:pPr>
+        <w:rPr>
+          <w:lang w:val="nl-NL"/>
+        </w:rPr>
+      </w:pPr>
+      <w:r>
+        <w:rPr>
+          <w:lang w:val="nl-NL"/>
+        </w:rPr>
+        <w:t>3) een locatie</w:t>
+      </w:r>
+    </w:p>
+    <w:p>
+      <w:pPr>
+        <w:rPr>
+          <w:lang w:val="nl-NL"/>
+        </w:rPr>
+      </w:pPr>
+      <w:r>
+        <w:rPr>
+          <w:lang w:val="nl-NL"/>
+        </w:rPr>
+        <w:t>4) whiteboard voor feedback</w:t>
+      </w:r>
+    </w:p>
+    <w:p>
+      <w:pPr>
+        <w:rPr>
+          <w:lang w:val="nl-NL"/>
+        </w:rPr>
+      </w:pPr>
+      <w:r>
+        <w:rPr>
+          <w:lang w:val="nl-NL"/>
+        </w:rPr>
+        <w:t>5) marker bord</w:t>
+      </w:r>
+    </w:p>
+    <w:p>
+      <w:pPr>
+        <w:rPr>
+          <w:lang w:val="nl-NL"/>
+        </w:rPr>
+      </w:pPr>
+      <w:r>
+        <w:rPr>
+          <w:lang w:val="nl-NL"/>
+        </w:rPr>
+        <w:t>6) testaccounts (5 docenten, 5 leerlingen en filler)</w:t>
+      </w:r>
+    </w:p>
+    <w:p>
+      <w:pPr>
+        <w:rPr>
+          <w:lang w:val="nl-NL"/>
+        </w:rPr>
+      </w:pPr>
+      <w:r>
+        <w:rPr>
+          <w:lang w:val="nl-NL"/>
+        </w:rPr>
+        <w:t>7) BBQ met benodigdheden</w:t>
+      </w:r>
+    </w:p>
+    <w:p>
+      <w:pPr>
+        <w:rPr>
+          <w:lang w:val="nl-NL"/>
+        </w:rPr>
+      </w:pPr>
+    </w:p>
+    <w:p>
+      <w:pPr>
+        <w:rPr>
+          <w:lang w:val="nl-NL"/>
+        </w:rPr>
+      </w:pPr>
+    </w:p>
+    <w:p>
+      <w:pPr>
+        <w:rPr>
+          <w:lang w:val="nl-NL"/>
+        </w:rPr>
+      </w:pPr>
+      <w:r>
+        <w:rPr>
+          <w:lang w:val="nl-NL"/>
+        </w:rPr>
+        <w:t>Inschrijven</w:t>
+      </w:r>
+    </w:p>
+    <w:p>
+      <w:pPr>
+        <w:rPr>
+          <w:lang w:val="nl-NL"/>
+        </w:rPr>
+      </w:pPr>
+      <w:r>
+        <w:rPr>
+          <w:lang w:val="nl-NL"/>
+        </w:rPr>
+        <w:t>Geen groep, maar persoonlijk</w:t>
+      </w:r>
+    </w:p>
+    <w:p>
+      <w:pPr>
+        <w:rPr>
+          <w:lang w:val="nl-NL"/>
+        </w:rPr>
+      </w:pPr>
+      <w:r>
+        <w:rPr>
+          <w:lang w:val="nl-NL"/>
+        </w:rPr>
+        <w:t>Kijk naar interesses en kwaliteiten</w:t>
+      </w:r>
+    </w:p>
+    <w:p>
+      <w:pPr>
+        <w:rPr>
+          <w:lang w:val="nl-NL"/>
+        </w:rPr>
+      </w:pPr>
+      <w:r>
+        <w:rPr>
+          <w:lang w:val="nl-NL"/>
+        </w:rPr>
+        <w:t>Stuur regelmatig berichten</w:t>
+      </w:r>
+    </w:p>
+    <w:p>
+      <w:pPr>
+        <w:rPr>
+          <w:lang w:val="nl-NL"/>
+        </w:rPr>
+      </w:pPr>
+      <w:r>
+        <w:rPr>
+          <w:lang w:val="nl-NL"/>
+        </w:rPr>
+        <w:t>Vraag naar kennissen</w:t>
+      </w:r>
+    </w:p>
+    <w:p>
+      <w:pPr>
+        <w:rPr>
+          <w:lang w:val="nl-NL"/>
+        </w:rPr>
+      </w:pPr>
+      <w:r>
+        <w:rPr>
+          <w:lang w:val="nl-NL"/>
+        </w:rPr>
+        <w:t>Eten/drinken</w:t>
+      </w:r>
+    </w:p>
+    <w:p>
+      <w:pPr>
+        <w:rPr>
+          <w:lang w:val="nl-NL"/>
+        </w:rPr>
+      </w:pPr>
+      <w:r>
+        <w:rPr>
+          <w:lang w:val="nl-NL"/>
+        </w:rPr>
+        <w:t>Inlooptijd en tijd-frame</w:t>
+      </w:r>
+    </w:p>
+    <w:p>
+      <w:pPr>
+        <w:rPr>
+          <w:lang w:val="nl-NL"/>
+        </w:rPr>
+      </w:pPr>
+    </w:p>
+    <w:p>
+      <w:pPr>
+        <w:rPr>
+          <w:lang w:val="nl-NL"/>
+        </w:rPr>
+      </w:pPr>
+    </w:p>
+    <w:p>
+      <w:pPr>
+        <w:rPr>
+          <w:lang w:val="nl-NL"/>
+        </w:rPr>
+      </w:pPr>
+      <w:r>
+        <w:rPr>
+          <w:lang w:val="nl-NL"/>
+        </w:rPr>
+        <w:lastRenderedPageBreak/>
+        <w:t xml:space="preserve"> </w:t>
+      </w:r>
+    </w:p>
+    <w:p>
+      <w:pPr>
+        <w:rPr>
+          <w:lang w:val="nl-NL"/>
+        </w:rPr>
+      </w:pPr>
+      <w:r>
+        <w:rPr>
+          <w:lang w:val="nl-NL"/>
+        </w:rPr>
+        <w:t>G</w:t>
+      </w:r>
+      <w:r>
+        <w:rPr>
+          <w:lang w:val="nl-NL"/>
+        </w:rPr>
+        <w:t>emeente</w:t>
+      </w:r>
+    </w:p>
+    <w:p>
+      <w:pPr>
+        <w:rPr>
+          <w:lang w:val="nl-NL"/>
+        </w:rPr>
+      </w:pPr>
+      <w:r>
+        <w:rPr>
+          <w:lang w:val="nl-NL"/>
+        </w:rPr>
+        <w:t>Buurthuizen</w:t>
+      </w:r>
+    </w:p>
+    <w:p>
+      <w:pPr>
+        <w:rPr>
+          <w:lang w:val="nl-NL"/>
+        </w:rPr>
+      </w:pPr>
+    </w:p>
+    <w:p>
+      <w:pPr>
+        <w:rPr>
+          <w:lang w:val="nl-NL"/>
+        </w:rPr>
+      </w:pPr>
+      <w:r>
+        <w:rPr>
+          <w:lang w:val="nl-NL"/>
+        </w:rPr>
+        <w:t>Recorders</w:t>
+      </w:r>
+    </w:p>
+    <w:p>
+      <w:pPr>
+        <w:rPr>
+          <w:lang w:val="nl-NL"/>
+        </w:rPr>
+      </w:pPr>
+      <w:r>
+        <w:rPr>
+          <w:lang w:val="nl-NL"/>
+        </w:rPr>
+        <w:t>Zo veel mogelijk opschrijven</w:t>
       </w:r>
       <w:bookmarkStart w:id="0" w:name="_GoBack"/>
       <w:bookmarkEnd w:id="0"/>
-      <w:r>
-        <w:rPr>
-          <w:lang w:val="nl-NL"/>
-        </w:rPr>
-        <w:t>.</w:t>
-      </w:r>
-    </w:p>
-    <w:p>
-      <w:pPr>
-        <w:rPr>
-          <w:lang w:val="nl-NL"/>
-        </w:rPr>
-      </w:pPr>
-      <w:r>
-        <w:rPr>
-          <w:lang w:val="nl-NL"/>
-        </w:rPr>
-        <w:t>5) Test de systemen van de docent, 50% docent, 50% leerling</w:t>
-      </w:r>
-    </w:p>
-    <w:p>
-      <w:pPr>
-        <w:rPr>
-          <w:lang w:val="nl-NL"/>
-        </w:rPr>
-      </w:pPr>
-      <w:r>
-        <w:rPr>
-          <w:lang w:val="nl-NL"/>
-        </w:rPr>
-        <w:t>6) Algemene feedback en uiterlijk</w:t>
-      </w:r>
-    </w:p>
-    <w:p>
-      <w:pPr>
-        <w:rPr>
-          <w:lang w:val="nl-NL"/>
-        </w:rPr>
-      </w:pPr>
-      <w:r>
-        <w:rPr>
-          <w:lang w:val="nl-NL"/>
-        </w:rPr>
-        <w:t>7) Presenteren verbeteringen en nieuwe ideeën</w:t>
-      </w:r>
-    </w:p>
-    <w:p>
-      <w:pPr>
-        <w:rPr>
-          <w:lang w:val="nl-NL"/>
-        </w:rPr>
-      </w:pPr>
-      <w:r>
-        <w:rPr>
-          <w:lang w:val="nl-NL"/>
-        </w:rPr>
-        <w:t>8) BBQ</w:t>
-      </w:r>
-    </w:p>
-    <w:p>
-      <w:pPr>
-        <w:rPr>
-          <w:lang w:val="nl-NL"/>
-        </w:rPr>
-      </w:pPr>
-    </w:p>
-    <w:p>
-      <w:pPr>
-        <w:rPr>
-          <w:lang w:val="nl-NL"/>
-        </w:rPr>
-      </w:pPr>
-      <w:r>
-        <w:rPr>
-          <w:lang w:val="nl-NL"/>
-        </w:rPr>
-        <w:t>Benodigdheden:</w:t>
-      </w:r>
-    </w:p>
-    <w:p>
-      <w:pPr>
-        <w:rPr>
-          <w:lang w:val="nl-NL"/>
-        </w:rPr>
-      </w:pPr>
-      <w:r>
-        <w:rPr>
-          <w:lang w:val="nl-NL"/>
-        </w:rPr>
-        <w:t>1) ~10 persoon</w:t>
-      </w:r>
-    </w:p>
-    <w:p>
-      <w:pPr>
-        <w:rPr>
-          <w:lang w:val="nl-NL"/>
-        </w:rPr>
-      </w:pPr>
-      <w:r>
-        <w:rPr>
-          <w:lang w:val="nl-NL"/>
-        </w:rPr>
-        <w:t>2) 5 laptops</w:t>
-      </w:r>
-    </w:p>
-    <w:p>
-      <w:pPr>
-        <w:rPr>
-          <w:lang w:val="nl-NL"/>
-        </w:rPr>
-      </w:pPr>
-      <w:r>
-        <w:rPr>
-          <w:lang w:val="nl-NL"/>
-        </w:rPr>
-        <w:t>3) een locatie</w:t>
-      </w:r>
-    </w:p>
-    <w:p>
-      <w:pPr>
-        <w:rPr>
-          <w:lang w:val="nl-NL"/>
-        </w:rPr>
-      </w:pPr>
-      <w:r>
-        <w:rPr>
-          <w:lang w:val="nl-NL"/>
-        </w:rPr>
-        <w:t>4) whiteboard voor feedback</w:t>
-      </w:r>
-    </w:p>
-    <w:p>
-      <w:pPr>
-        <w:rPr>
-          <w:lang w:val="nl-NL"/>
-        </w:rPr>
-      </w:pPr>
-      <w:r>
-        <w:rPr>
-          <w:lang w:val="nl-NL"/>
-        </w:rPr>
-        <w:t>5) marker bord</w:t>
-      </w:r>
-    </w:p>
-    <w:p>
-      <w:pPr>
-        <w:rPr>
-          <w:lang w:val="nl-NL"/>
-        </w:rPr>
-      </w:pPr>
-      <w:r>
-        <w:rPr>
-          <w:lang w:val="nl-NL"/>
-        </w:rPr>
-        <w:t>6) testaccounts (5 docenten, 5 leerlingen en filler)</w:t>
-      </w:r>
-    </w:p>
-    <w:p>
-      <w:pPr>
-        <w:rPr>
-          <w:lang w:val="nl-NL"/>
-        </w:rPr>
-      </w:pPr>
-      <w:r>
-        <w:rPr>
-          <w:lang w:val="nl-NL"/>
-        </w:rPr>
-        <w:t>7) BBQ met benodigdheden</w:t>
-      </w:r>
-    </w:p>
-    <w:p>
-      <w:pPr>
-        <w:rPr>
-          <w:lang w:val="nl-NL"/>
-        </w:rPr>
-      </w:pPr>
-    </w:p>
-    <w:p>
-      <w:pPr>
-        <w:rPr>
-          <w:lang w:val="nl-NL"/>
-        </w:rPr>
-      </w:pPr>
-      <w:r>
-        <w:rPr>
-          <w:lang w:val="nl-NL"/>
-        </w:rPr>
-        <w:t xml:space="preserve"> </w:t>
-      </w:r>
     </w:p>
     <w:sectPr>
       <w:pgSz w:w="12240" w:h="15840"/>

</xml_diff>